<commit_message>
Change file / directory
</commit_message>
<xml_diff>
--- a/License.docx
+++ b/License.docx
@@ -6,11 +6,15 @@
       <w:pPr>
         <w:rPr>
           <w:rFonts w:hint="eastAsia"/>
+          <w:sz w:val="18"/>
+          <w:szCs w:val="18"/>
         </w:rPr>
       </w:pPr>
       <w:r>
         <w:rPr>
           <w:rFonts w:hint="eastAsia"/>
+          <w:sz w:val="18"/>
+          <w:szCs w:val="18"/>
         </w:rPr>
         <w:t># License Document</w:t>
       </w:r>
@@ -63,128 +67,64 @@
       <w:pStyle w:val="af0"/>
       <w:rPr>
         <w:rFonts w:hint="eastAsia"/>
-        <w:sz w:val="24"/>
-        <w:szCs w:val="24"/>
       </w:rPr>
     </w:pPr>
     <w:r>
       <w:rPr>
         <w:rFonts w:hint="eastAsia"/>
-        <w:sz w:val="24"/>
-        <w:szCs w:val="24"/>
       </w:rPr>
       <w:t>萌铺子（杭州）科技有限公司</w:t>
     </w:r>
     <w:r>
-      <w:rPr>
-        <w:sz w:val="24"/>
-        <w:szCs w:val="24"/>
-      </w:rPr>
       <w:ptab w:relativeTo="margin" w:alignment="center" w:leader="none"/>
     </w:r>
     <w:r>
       <w:rPr>
         <w:rFonts w:hint="eastAsia"/>
-        <w:sz w:val="24"/>
-        <w:szCs w:val="24"/>
       </w:rPr>
       <w:t>决定文书 原始凭证</w:t>
     </w:r>
     <w:r>
+      <w:ptab w:relativeTo="margin" w:alignment="right" w:leader="none"/>
+    </w:r>
+    <w:r>
       <w:rPr>
-        <w:sz w:val="24"/>
-        <w:szCs w:val="24"/>
-      </w:rPr>
-      <w:ptab w:relativeTo="margin" w:alignment="right" w:leader="none"/>
-    </w:r>
-    <w:r>
-      <w:rPr>
-        <w:sz w:val="24"/>
-        <w:szCs w:val="24"/>
         <w:lang w:val="zh-CN"/>
       </w:rPr>
       <w:t xml:space="preserve"> </w:t>
     </w:r>
     <w:r>
+      <w:fldChar w:fldCharType="begin"/>
+    </w:r>
+    <w:r>
+      <w:instrText>PAGE  \* Arabic  \* MERGEFORMAT</w:instrText>
+    </w:r>
+    <w:r>
+      <w:fldChar w:fldCharType="separate"/>
+    </w:r>
+    <w:r>
       <w:rPr>
-        <w:sz w:val="24"/>
-        <w:szCs w:val="24"/>
-      </w:rPr>
-      <w:fldChar w:fldCharType="begin"/>
-    </w:r>
-    <w:r>
-      <w:rPr>
-        <w:sz w:val="24"/>
-        <w:szCs w:val="24"/>
-      </w:rPr>
-      <w:instrText>PAGE  \* Arabic  \* MERGEFORMAT</w:instrText>
-    </w:r>
-    <w:r>
-      <w:rPr>
-        <w:sz w:val="24"/>
-        <w:szCs w:val="24"/>
-      </w:rPr>
-      <w:fldChar w:fldCharType="separate"/>
-    </w:r>
-    <w:r>
-      <w:rPr>
-        <w:sz w:val="24"/>
-        <w:szCs w:val="24"/>
         <w:lang w:val="zh-CN"/>
       </w:rPr>
       <w:t>1</w:t>
     </w:r>
     <w:r>
+      <w:fldChar w:fldCharType="end"/>
+    </w:r>
+    <w:r>
       <w:rPr>
-        <w:sz w:val="24"/>
-        <w:szCs w:val="24"/>
-      </w:rPr>
-      <w:fldChar w:fldCharType="end"/>
-    </w:r>
-    <w:r>
-      <w:rPr>
-        <w:sz w:val="24"/>
-        <w:szCs w:val="24"/>
         <w:lang w:val="zh-CN"/>
       </w:rPr>
       <w:t xml:space="preserve"> / </w:t>
     </w:r>
-    <w:r>
-      <w:rPr>
-        <w:sz w:val="24"/>
-        <w:szCs w:val="24"/>
-      </w:rPr>
-      <w:fldChar w:fldCharType="begin"/>
-    </w:r>
-    <w:r>
-      <w:rPr>
-        <w:sz w:val="24"/>
-        <w:szCs w:val="24"/>
-      </w:rPr>
-      <w:instrText>NUMPAGES  \* Arabic  \* MERGEFORMAT</w:instrText>
-    </w:r>
-    <w:r>
-      <w:rPr>
-        <w:sz w:val="24"/>
-        <w:szCs w:val="24"/>
-      </w:rPr>
-      <w:fldChar w:fldCharType="separate"/>
-    </w:r>
-    <w:r>
-      <w:rPr>
-        <w:sz w:val="24"/>
-        <w:szCs w:val="24"/>
-        <w:lang w:val="zh-CN"/>
-      </w:rPr>
-      <w:t>2</w:t>
-    </w:r>
-    <w:r>
-      <w:rPr>
-        <w:sz w:val="24"/>
-        <w:szCs w:val="24"/>
-      </w:rPr>
-      <w:fldChar w:fldCharType="end"/>
-    </w:r>
+    <w:fldSimple w:instr="NUMPAGES  \* Arabic  \* MERGEFORMAT">
+      <w:r>
+        <w:rPr>
+          <w:lang w:val="zh-CN"/>
+        </w:rPr>
+        <w:t>2</w:t>
+      </w:r>
+    </w:fldSimple>
   </w:p>
 </w:ftr>
 </file>
@@ -225,111 +165,44 @@
       <w:pStyle w:val="ae"/>
       <w:rPr>
         <w:rFonts w:hint="eastAsia"/>
-        <w:sz w:val="24"/>
-        <w:szCs w:val="24"/>
       </w:rPr>
     </w:pPr>
     <w:r>
       <w:rPr>
         <w:rFonts w:hint="eastAsia"/>
-        <w:sz w:val="24"/>
-        <w:szCs w:val="24"/>
       </w:rPr>
       <w:t>2025-02-25</w:t>
     </w:r>
     <w:r>
-      <w:rPr>
-        <w:sz w:val="24"/>
-        <w:szCs w:val="24"/>
-      </w:rPr>
       <w:t xml:space="preserve"> </w:t>
     </w:r>
     <w:r>
       <w:rPr>
         <w:rFonts w:hint="eastAsia"/>
-        <w:sz w:val="24"/>
-        <w:szCs w:val="24"/>
       </w:rPr>
       <w:t>11:54:31</w:t>
     </w:r>
     <w:r>
-      <w:rPr>
-        <w:sz w:val="24"/>
-        <w:szCs w:val="24"/>
-      </w:rPr>
       <w:ptab w:relativeTo="margin" w:alignment="center" w:leader="none"/>
     </w:r>
     <w:r>
       <w:rPr>
         <w:rFonts w:hint="eastAsia"/>
-        <w:sz w:val="24"/>
-        <w:szCs w:val="24"/>
       </w:rPr>
       <w:t>法定程序</w:t>
     </w:r>
     <w:r>
-      <w:rPr>
-        <w:sz w:val="24"/>
-        <w:szCs w:val="24"/>
-      </w:rPr>
       <w:ptab w:relativeTo="margin" w:alignment="right" w:leader="none"/>
     </w:r>
-    <w:r>
-      <w:rPr>
-        <w:rFonts w:hint="eastAsia"/>
-        <w:sz w:val="24"/>
-        <w:szCs w:val="24"/>
-      </w:rPr>
-      <w:fldChar w:fldCharType="begin"/>
-    </w:r>
-    <w:r>
-      <w:rPr>
-        <w:rFonts w:hint="eastAsia"/>
-        <w:sz w:val="24"/>
-        <w:szCs w:val="24"/>
-      </w:rPr>
-      <w:instrText xml:space="preserve"> </w:instrText>
-    </w:r>
-    <w:r>
-      <w:rPr>
-        <w:sz w:val="24"/>
-        <w:szCs w:val="24"/>
-      </w:rPr>
-      <w:instrText>FILENAME \* MERGEFORMAT</w:instrText>
-    </w:r>
-    <w:r>
-      <w:rPr>
-        <w:rFonts w:hint="eastAsia"/>
-        <w:sz w:val="24"/>
-        <w:szCs w:val="24"/>
-      </w:rPr>
-      <w:instrText xml:space="preserve"> </w:instrText>
-    </w:r>
-    <w:r>
-      <w:rPr>
-        <w:rFonts w:hint="eastAsia"/>
-        <w:sz w:val="24"/>
-        <w:szCs w:val="24"/>
-      </w:rPr>
-      <w:fldChar w:fldCharType="separate"/>
-    </w:r>
-    <w:r>
-      <w:rPr>
-        <w:rFonts w:hint="eastAsia"/>
-        <w:noProof/>
-        <w:sz w:val="24"/>
-        <w:szCs w:val="24"/>
-      </w:rPr>
-      <w:t>License.docx</w:t>
-    </w:r>
-    <w:r>
-      <w:rPr>
-        <w:rFonts w:hint="eastAsia"/>
-        <w:sz w:val="24"/>
-        <w:szCs w:val="24"/>
-      </w:rPr>
-      <w:fldChar w:fldCharType="end"/>
-    </w:r>
+    <w:fldSimple w:instr=" FILENAME \* MERGEFORMAT ">
+      <w:r>
+        <w:rPr>
+          <w:rFonts w:hint="eastAsia"/>
+          <w:noProof/>
+        </w:rPr>
+        <w:t>License.docx</w:t>
+      </w:r>
+    </w:fldSimple>
   </w:p>
 </w:hdr>
 </file>

</xml_diff>